<commit_message>
update graph to 2017
</commit_message>
<xml_diff>
--- a/Analysis.docx
+++ b/Analysis.docx
@@ -5,10 +5,10 @@
     <w:p>
       <w:r>
         <w:drawing>
-          <wp:inline distT="0" distB="0" distL="0" distR="0" wp14:anchorId="1294953A" wp14:editId="096DBDDD">
-            <wp:extent cx="5943600" cy="2968625"/>
-            <wp:effectExtent l="0" t="0" r="0" b="3175"/>
-            <wp:docPr id="1211062922" name="Picture 1" descr="A graph showing a line&#10;&#10;Description automatically generated"/>
+          <wp:inline distT="0" distB="0" distL="0" distR="0" wp14:anchorId="38FB7E2E" wp14:editId="61CFEA22">
+            <wp:extent cx="5943600" cy="2917190"/>
+            <wp:effectExtent l="0" t="0" r="0" b="0"/>
+            <wp:docPr id="729252136" name="Picture 1" descr="A graph with a line going up&#10;&#10;Description automatically generated"/>
             <wp:cNvGraphicFramePr>
               <a:graphicFrameLocks xmlns:a="http://schemas.openxmlformats.org/drawingml/2006/main" noChangeAspect="1"/>
             </wp:cNvGraphicFramePr>
@@ -16,7 +16,7 @@
               <a:graphicData uri="http://schemas.openxmlformats.org/drawingml/2006/picture">
                 <pic:pic xmlns:pic="http://schemas.openxmlformats.org/drawingml/2006/picture">
                   <pic:nvPicPr>
-                    <pic:cNvPr id="1211062922" name="Picture 1" descr="A graph showing a line&#10;&#10;Description automatically generated"/>
+                    <pic:cNvPr id="729252136" name="Picture 1" descr="A graph with a line going up&#10;&#10;Description automatically generated"/>
                     <pic:cNvPicPr/>
                   </pic:nvPicPr>
                   <pic:blipFill>
@@ -28,7 +28,7 @@
                   <pic:spPr>
                     <a:xfrm>
                       <a:off x="0" y="0"/>
-                      <a:ext cx="5943600" cy="2968625"/>
+                      <a:ext cx="5943600" cy="2917190"/>
                     </a:xfrm>
                     <a:prstGeom prst="rect">
                       <a:avLst/>
@@ -44,10 +44,10 @@
     <w:p>
       <w:r>
         <w:drawing>
-          <wp:inline distT="0" distB="0" distL="0" distR="0" wp14:anchorId="30D15EFC" wp14:editId="6B35C3D5">
-            <wp:extent cx="1771663" cy="1781188"/>
-            <wp:effectExtent l="0" t="0" r="0" b="9525"/>
-            <wp:docPr id="1812185278" name="Picture 1" descr="A screenshot of a computer&#10;&#10;Description automatically generated"/>
+          <wp:inline distT="0" distB="0" distL="0" distR="0" wp14:anchorId="08C470BD" wp14:editId="7325C784">
+            <wp:extent cx="2314592" cy="1209684"/>
+            <wp:effectExtent l="0" t="0" r="9525" b="9525"/>
+            <wp:docPr id="849865432" name="Picture 1" descr="A screenshot of a computer program&#10;&#10;Description automatically generated"/>
             <wp:cNvGraphicFramePr>
               <a:graphicFrameLocks xmlns:a="http://schemas.openxmlformats.org/drawingml/2006/main" noChangeAspect="1"/>
             </wp:cNvGraphicFramePr>
@@ -55,7 +55,7 @@
               <a:graphicData uri="http://schemas.openxmlformats.org/drawingml/2006/picture">
                 <pic:pic xmlns:pic="http://schemas.openxmlformats.org/drawingml/2006/picture">
                   <pic:nvPicPr>
-                    <pic:cNvPr id="1812185278" name="Picture 1" descr="A screenshot of a computer&#10;&#10;Description automatically generated"/>
+                    <pic:cNvPr id="849865432" name="Picture 1" descr="A screenshot of a computer program&#10;&#10;Description automatically generated"/>
                     <pic:cNvPicPr/>
                   </pic:nvPicPr>
                   <pic:blipFill>
@@ -67,7 +67,7 @@
                   <pic:spPr>
                     <a:xfrm>
                       <a:off x="0" y="0"/>
-                      <a:ext cx="1771663" cy="1781188"/>
+                      <a:ext cx="2314592" cy="1209684"/>
                     </a:xfrm>
                     <a:prstGeom prst="rect">
                       <a:avLst/>
@@ -83,10 +83,10 @@
     <w:p>
       <w:r>
         <w:drawing>
-          <wp:inline distT="0" distB="0" distL="0" distR="0" wp14:anchorId="16C9B833" wp14:editId="6C5B1F74">
-            <wp:extent cx="5943600" cy="2932430"/>
-            <wp:effectExtent l="0" t="0" r="0" b="1270"/>
-            <wp:docPr id="1402065523" name="Picture 1" descr="A graph showing a line&#10;&#10;Description automatically generated with medium confidence"/>
+          <wp:inline distT="0" distB="0" distL="0" distR="0" wp14:anchorId="2A401A9B" wp14:editId="4846B72C">
+            <wp:extent cx="5943600" cy="2945765"/>
+            <wp:effectExtent l="0" t="0" r="0" b="6985"/>
+            <wp:docPr id="1759118332" name="Picture 1" descr="A white background with blue lines&#10;&#10;Description automatically generated"/>
             <wp:cNvGraphicFramePr>
               <a:graphicFrameLocks xmlns:a="http://schemas.openxmlformats.org/drawingml/2006/main" noChangeAspect="1"/>
             </wp:cNvGraphicFramePr>
@@ -94,248 +94,11 @@
               <a:graphicData uri="http://schemas.openxmlformats.org/drawingml/2006/picture">
                 <pic:pic xmlns:pic="http://schemas.openxmlformats.org/drawingml/2006/picture">
                   <pic:nvPicPr>
-                    <pic:cNvPr id="1402065523" name="Picture 1" descr="A graph showing a line&#10;&#10;Description automatically generated with medium confidence"/>
+                    <pic:cNvPr id="1759118332" name="Picture 1" descr="A white background with blue lines&#10;&#10;Description automatically generated"/>
                     <pic:cNvPicPr/>
                   </pic:nvPicPr>
                   <pic:blipFill>
                     <a:blip r:embed="rId6"/>
-                    <a:stretch>
-                      <a:fillRect/>
-                    </a:stretch>
-                  </pic:blipFill>
-                  <pic:spPr>
-                    <a:xfrm>
-                      <a:off x="0" y="0"/>
-                      <a:ext cx="5943600" cy="2932430"/>
-                    </a:xfrm>
-                    <a:prstGeom prst="rect">
-                      <a:avLst/>
-                    </a:prstGeom>
-                  </pic:spPr>
-                </pic:pic>
-              </a:graphicData>
-            </a:graphic>
-          </wp:inline>
-        </w:drawing>
-      </w:r>
-    </w:p>
-    <w:p>
-      <w:r>
-        <w:lastRenderedPageBreak/>
-        <w:drawing>
-          <wp:inline distT="0" distB="0" distL="0" distR="0" wp14:anchorId="2087F8DE" wp14:editId="3658686D">
-            <wp:extent cx="5943600" cy="2955290"/>
-            <wp:effectExtent l="0" t="0" r="0" b="0"/>
-            <wp:docPr id="1470076740" name="Picture 1" descr="A graph with a line going up&#10;&#10;Description automatically generated"/>
-            <wp:cNvGraphicFramePr>
-              <a:graphicFrameLocks xmlns:a="http://schemas.openxmlformats.org/drawingml/2006/main" noChangeAspect="1"/>
-            </wp:cNvGraphicFramePr>
-            <a:graphic xmlns:a="http://schemas.openxmlformats.org/drawingml/2006/main">
-              <a:graphicData uri="http://schemas.openxmlformats.org/drawingml/2006/picture">
-                <pic:pic xmlns:pic="http://schemas.openxmlformats.org/drawingml/2006/picture">
-                  <pic:nvPicPr>
-                    <pic:cNvPr id="1470076740" name="Picture 1" descr="A graph with a line going up&#10;&#10;Description automatically generated"/>
-                    <pic:cNvPicPr/>
-                  </pic:nvPicPr>
-                  <pic:blipFill>
-                    <a:blip r:embed="rId7"/>
-                    <a:stretch>
-                      <a:fillRect/>
-                    </a:stretch>
-                  </pic:blipFill>
-                  <pic:spPr>
-                    <a:xfrm>
-                      <a:off x="0" y="0"/>
-                      <a:ext cx="5943600" cy="2955290"/>
-                    </a:xfrm>
-                    <a:prstGeom prst="rect">
-                      <a:avLst/>
-                    </a:prstGeom>
-                  </pic:spPr>
-                </pic:pic>
-              </a:graphicData>
-            </a:graphic>
-          </wp:inline>
-        </w:drawing>
-      </w:r>
-    </w:p>
-    <w:p>
-      <w:r>
-        <w:drawing>
-          <wp:inline distT="0" distB="0" distL="0" distR="0" wp14:anchorId="074CFDCB" wp14:editId="2FB0FB69">
-            <wp:extent cx="1971689" cy="1885964"/>
-            <wp:effectExtent l="0" t="0" r="0" b="0"/>
-            <wp:docPr id="559597780" name="Picture 1" descr="A screen shot of a computer&#10;&#10;Description automatically generated"/>
-            <wp:cNvGraphicFramePr>
-              <a:graphicFrameLocks xmlns:a="http://schemas.openxmlformats.org/drawingml/2006/main" noChangeAspect="1"/>
-            </wp:cNvGraphicFramePr>
-            <a:graphic xmlns:a="http://schemas.openxmlformats.org/drawingml/2006/main">
-              <a:graphicData uri="http://schemas.openxmlformats.org/drawingml/2006/picture">
-                <pic:pic xmlns:pic="http://schemas.openxmlformats.org/drawingml/2006/picture">
-                  <pic:nvPicPr>
-                    <pic:cNvPr id="559597780" name="Picture 1" descr="A screen shot of a computer&#10;&#10;Description automatically generated"/>
-                    <pic:cNvPicPr/>
-                  </pic:nvPicPr>
-                  <pic:blipFill>
-                    <a:blip r:embed="rId8"/>
-                    <a:stretch>
-                      <a:fillRect/>
-                    </a:stretch>
-                  </pic:blipFill>
-                  <pic:spPr>
-                    <a:xfrm>
-                      <a:off x="0" y="0"/>
-                      <a:ext cx="1971689" cy="1885964"/>
-                    </a:xfrm>
-                    <a:prstGeom prst="rect">
-                      <a:avLst/>
-                    </a:prstGeom>
-                  </pic:spPr>
-                </pic:pic>
-              </a:graphicData>
-            </a:graphic>
-          </wp:inline>
-        </w:drawing>
-      </w:r>
-    </w:p>
-    <w:p>
-      <w:r>
-        <w:drawing>
-          <wp:inline distT="0" distB="0" distL="0" distR="0" wp14:anchorId="13BA69DC" wp14:editId="0AF7FFF2">
-            <wp:extent cx="5943600" cy="2961640"/>
-            <wp:effectExtent l="0" t="0" r="0" b="0"/>
-            <wp:docPr id="959287226" name="Picture 1" descr="A graph with a line&#10;&#10;Description automatically generated"/>
-            <wp:cNvGraphicFramePr>
-              <a:graphicFrameLocks xmlns:a="http://schemas.openxmlformats.org/drawingml/2006/main" noChangeAspect="1"/>
-            </wp:cNvGraphicFramePr>
-            <a:graphic xmlns:a="http://schemas.openxmlformats.org/drawingml/2006/main">
-              <a:graphicData uri="http://schemas.openxmlformats.org/drawingml/2006/picture">
-                <pic:pic xmlns:pic="http://schemas.openxmlformats.org/drawingml/2006/picture">
-                  <pic:nvPicPr>
-                    <pic:cNvPr id="959287226" name="Picture 1" descr="A graph with a line&#10;&#10;Description automatically generated"/>
-                    <pic:cNvPicPr/>
-                  </pic:nvPicPr>
-                  <pic:blipFill>
-                    <a:blip r:embed="rId9"/>
-                    <a:stretch>
-                      <a:fillRect/>
-                    </a:stretch>
-                  </pic:blipFill>
-                  <pic:spPr>
-                    <a:xfrm>
-                      <a:off x="0" y="0"/>
-                      <a:ext cx="5943600" cy="2961640"/>
-                    </a:xfrm>
-                    <a:prstGeom prst="rect">
-                      <a:avLst/>
-                    </a:prstGeom>
-                  </pic:spPr>
-                </pic:pic>
-              </a:graphicData>
-            </a:graphic>
-          </wp:inline>
-        </w:drawing>
-      </w:r>
-    </w:p>
-    <w:p>
-      <w:r>
-        <w:lastRenderedPageBreak/>
-        <w:drawing>
-          <wp:inline distT="0" distB="0" distL="0" distR="0" wp14:anchorId="19B51BE1" wp14:editId="40BD6CC7">
-            <wp:extent cx="5943600" cy="2903855"/>
-            <wp:effectExtent l="0" t="0" r="0" b="0"/>
-            <wp:docPr id="1657134070" name="Picture 1" descr="A graph with a line&#10;&#10;Description automatically generated"/>
-            <wp:cNvGraphicFramePr>
-              <a:graphicFrameLocks xmlns:a="http://schemas.openxmlformats.org/drawingml/2006/main" noChangeAspect="1"/>
-            </wp:cNvGraphicFramePr>
-            <a:graphic xmlns:a="http://schemas.openxmlformats.org/drawingml/2006/main">
-              <a:graphicData uri="http://schemas.openxmlformats.org/drawingml/2006/picture">
-                <pic:pic xmlns:pic="http://schemas.openxmlformats.org/drawingml/2006/picture">
-                  <pic:nvPicPr>
-                    <pic:cNvPr id="1657134070" name="Picture 1" descr="A graph with a line&#10;&#10;Description automatically generated"/>
-                    <pic:cNvPicPr/>
-                  </pic:nvPicPr>
-                  <pic:blipFill>
-                    <a:blip r:embed="rId10"/>
-                    <a:stretch>
-                      <a:fillRect/>
-                    </a:stretch>
-                  </pic:blipFill>
-                  <pic:spPr>
-                    <a:xfrm>
-                      <a:off x="0" y="0"/>
-                      <a:ext cx="5943600" cy="2903855"/>
-                    </a:xfrm>
-                    <a:prstGeom prst="rect">
-                      <a:avLst/>
-                    </a:prstGeom>
-                  </pic:spPr>
-                </pic:pic>
-              </a:graphicData>
-            </a:graphic>
-          </wp:inline>
-        </w:drawing>
-      </w:r>
-    </w:p>
-    <w:p>
-      <w:r>
-        <w:drawing>
-          <wp:inline distT="0" distB="0" distL="0" distR="0" wp14:anchorId="33939E90" wp14:editId="0E58F739">
-            <wp:extent cx="5943600" cy="2910205"/>
-            <wp:effectExtent l="0" t="0" r="0" b="4445"/>
-            <wp:docPr id="2029870650" name="Picture 1" descr="A graph with a line&#10;&#10;Description automatically generated"/>
-            <wp:cNvGraphicFramePr>
-              <a:graphicFrameLocks xmlns:a="http://schemas.openxmlformats.org/drawingml/2006/main" noChangeAspect="1"/>
-            </wp:cNvGraphicFramePr>
-            <a:graphic xmlns:a="http://schemas.openxmlformats.org/drawingml/2006/main">
-              <a:graphicData uri="http://schemas.openxmlformats.org/drawingml/2006/picture">
-                <pic:pic xmlns:pic="http://schemas.openxmlformats.org/drawingml/2006/picture">
-                  <pic:nvPicPr>
-                    <pic:cNvPr id="2029870650" name="Picture 1" descr="A graph with a line&#10;&#10;Description automatically generated"/>
-                    <pic:cNvPicPr/>
-                  </pic:nvPicPr>
-                  <pic:blipFill>
-                    <a:blip r:embed="rId11"/>
-                    <a:stretch>
-                      <a:fillRect/>
-                    </a:stretch>
-                  </pic:blipFill>
-                  <pic:spPr>
-                    <a:xfrm>
-                      <a:off x="0" y="0"/>
-                      <a:ext cx="5943600" cy="2910205"/>
-                    </a:xfrm>
-                    <a:prstGeom prst="rect">
-                      <a:avLst/>
-                    </a:prstGeom>
-                  </pic:spPr>
-                </pic:pic>
-              </a:graphicData>
-            </a:graphic>
-          </wp:inline>
-        </w:drawing>
-      </w:r>
-    </w:p>
-    <w:p>
-      <w:r>
-        <w:lastRenderedPageBreak/>
-        <w:drawing>
-          <wp:inline distT="0" distB="0" distL="0" distR="0" wp14:anchorId="5808ADA0" wp14:editId="44F12170">
-            <wp:extent cx="5943600" cy="2945765"/>
-            <wp:effectExtent l="0" t="0" r="0" b="6985"/>
-            <wp:docPr id="2007395578" name="Picture 1" descr="A graph with a line going up&#10;&#10;Description automatically generated"/>
-            <wp:cNvGraphicFramePr>
-              <a:graphicFrameLocks xmlns:a="http://schemas.openxmlformats.org/drawingml/2006/main" noChangeAspect="1"/>
-            </wp:cNvGraphicFramePr>
-            <a:graphic xmlns:a="http://schemas.openxmlformats.org/drawingml/2006/main">
-              <a:graphicData uri="http://schemas.openxmlformats.org/drawingml/2006/picture">
-                <pic:pic xmlns:pic="http://schemas.openxmlformats.org/drawingml/2006/picture">
-                  <pic:nvPicPr>
-                    <pic:cNvPr id="2007395578" name="Picture 1" descr="A graph with a line going up&#10;&#10;Description automatically generated"/>
-                    <pic:cNvPicPr/>
-                  </pic:nvPicPr>
-                  <pic:blipFill>
-                    <a:blip r:embed="rId12"/>
                     <a:stretch>
                       <a:fillRect/>
                     </a:stretch>
@@ -358,11 +121,12 @@
     </w:p>
     <w:p>
       <w:r>
+        <w:lastRenderedPageBreak/>
         <w:drawing>
-          <wp:inline distT="0" distB="0" distL="0" distR="0" wp14:anchorId="433EFE6F" wp14:editId="335E9E83">
-            <wp:extent cx="5943600" cy="2933065"/>
-            <wp:effectExtent l="0" t="0" r="0" b="635"/>
-            <wp:docPr id="1050908031" name="Picture 1" descr="A graph with lines and a line graph&#10;&#10;Description automatically generated with medium confidence"/>
+          <wp:inline distT="0" distB="0" distL="0" distR="0" wp14:anchorId="5BB2D5B2" wp14:editId="76BCF37D">
+            <wp:extent cx="2324117" cy="1228734"/>
+            <wp:effectExtent l="0" t="0" r="0" b="9525"/>
+            <wp:docPr id="508476376" name="Picture 1" descr="A screenshot of a computer program&#10;&#10;Description automatically generated"/>
             <wp:cNvGraphicFramePr>
               <a:graphicFrameLocks xmlns:a="http://schemas.openxmlformats.org/drawingml/2006/main" noChangeAspect="1"/>
             </wp:cNvGraphicFramePr>
@@ -370,7 +134,251 @@
               <a:graphicData uri="http://schemas.openxmlformats.org/drawingml/2006/picture">
                 <pic:pic xmlns:pic="http://schemas.openxmlformats.org/drawingml/2006/picture">
                   <pic:nvPicPr>
-                    <pic:cNvPr id="1050908031" name="Picture 1" descr="A graph with lines and a line graph&#10;&#10;Description automatically generated with medium confidence"/>
+                    <pic:cNvPr id="508476376" name="Picture 1" descr="A screenshot of a computer program&#10;&#10;Description automatically generated"/>
+                    <pic:cNvPicPr/>
+                  </pic:nvPicPr>
+                  <pic:blipFill>
+                    <a:blip r:embed="rId7"/>
+                    <a:stretch>
+                      <a:fillRect/>
+                    </a:stretch>
+                  </pic:blipFill>
+                  <pic:spPr>
+                    <a:xfrm>
+                      <a:off x="0" y="0"/>
+                      <a:ext cx="2324117" cy="1228734"/>
+                    </a:xfrm>
+                    <a:prstGeom prst="rect">
+                      <a:avLst/>
+                    </a:prstGeom>
+                  </pic:spPr>
+                </pic:pic>
+              </a:graphicData>
+            </a:graphic>
+          </wp:inline>
+        </w:drawing>
+      </w:r>
+    </w:p>
+    <w:p>
+      <w:r>
+        <w:drawing>
+          <wp:inline distT="0" distB="0" distL="0" distR="0" wp14:anchorId="7BD3F1F3" wp14:editId="45920920">
+            <wp:extent cx="5943600" cy="2971800"/>
+            <wp:effectExtent l="0" t="0" r="0" b="0"/>
+            <wp:docPr id="1071092167" name="Picture 1" descr="A graph showing a line going up&#10;&#10;Description automatically generated"/>
+            <wp:cNvGraphicFramePr>
+              <a:graphicFrameLocks xmlns:a="http://schemas.openxmlformats.org/drawingml/2006/main" noChangeAspect="1"/>
+            </wp:cNvGraphicFramePr>
+            <a:graphic xmlns:a="http://schemas.openxmlformats.org/drawingml/2006/main">
+              <a:graphicData uri="http://schemas.openxmlformats.org/drawingml/2006/picture">
+                <pic:pic xmlns:pic="http://schemas.openxmlformats.org/drawingml/2006/picture">
+                  <pic:nvPicPr>
+                    <pic:cNvPr id="1071092167" name="Picture 1" descr="A graph showing a line going up&#10;&#10;Description automatically generated"/>
+                    <pic:cNvPicPr/>
+                  </pic:nvPicPr>
+                  <pic:blipFill>
+                    <a:blip r:embed="rId8"/>
+                    <a:stretch>
+                      <a:fillRect/>
+                    </a:stretch>
+                  </pic:blipFill>
+                  <pic:spPr>
+                    <a:xfrm>
+                      <a:off x="0" y="0"/>
+                      <a:ext cx="5943600" cy="2971800"/>
+                    </a:xfrm>
+                    <a:prstGeom prst="rect">
+                      <a:avLst/>
+                    </a:prstGeom>
+                  </pic:spPr>
+                </pic:pic>
+              </a:graphicData>
+            </a:graphic>
+          </wp:inline>
+        </w:drawing>
+      </w:r>
+    </w:p>
+    <w:p>
+      <w:r>
+        <w:drawing>
+          <wp:inline distT="0" distB="0" distL="0" distR="0" wp14:anchorId="43F779B6" wp14:editId="08051DCD">
+            <wp:extent cx="2209816" cy="1219209"/>
+            <wp:effectExtent l="0" t="0" r="0" b="0"/>
+            <wp:docPr id="1523825899" name="Picture 1" descr="A screen shot of a computer&#10;&#10;Description automatically generated"/>
+            <wp:cNvGraphicFramePr>
+              <a:graphicFrameLocks xmlns:a="http://schemas.openxmlformats.org/drawingml/2006/main" noChangeAspect="1"/>
+            </wp:cNvGraphicFramePr>
+            <a:graphic xmlns:a="http://schemas.openxmlformats.org/drawingml/2006/main">
+              <a:graphicData uri="http://schemas.openxmlformats.org/drawingml/2006/picture">
+                <pic:pic xmlns:pic="http://schemas.openxmlformats.org/drawingml/2006/picture">
+                  <pic:nvPicPr>
+                    <pic:cNvPr id="1523825899" name="Picture 1" descr="A screen shot of a computer&#10;&#10;Description automatically generated"/>
+                    <pic:cNvPicPr/>
+                  </pic:nvPicPr>
+                  <pic:blipFill>
+                    <a:blip r:embed="rId9"/>
+                    <a:stretch>
+                      <a:fillRect/>
+                    </a:stretch>
+                  </pic:blipFill>
+                  <pic:spPr>
+                    <a:xfrm>
+                      <a:off x="0" y="0"/>
+                      <a:ext cx="2209816" cy="1219209"/>
+                    </a:xfrm>
+                    <a:prstGeom prst="rect">
+                      <a:avLst/>
+                    </a:prstGeom>
+                  </pic:spPr>
+                </pic:pic>
+              </a:graphicData>
+            </a:graphic>
+          </wp:inline>
+        </w:drawing>
+      </w:r>
+    </w:p>
+    <w:p>
+      <w:r>
+        <w:lastRenderedPageBreak/>
+        <w:drawing>
+          <wp:inline distT="0" distB="0" distL="0" distR="0" wp14:anchorId="0E7B513B" wp14:editId="03437795">
+            <wp:extent cx="5943600" cy="3001645"/>
+            <wp:effectExtent l="0" t="0" r="0" b="8255"/>
+            <wp:docPr id="2143424980" name="Picture 1" descr="A graph with a line&#10;&#10;Description automatically generated"/>
+            <wp:cNvGraphicFramePr>
+              <a:graphicFrameLocks xmlns:a="http://schemas.openxmlformats.org/drawingml/2006/main" noChangeAspect="1"/>
+            </wp:cNvGraphicFramePr>
+            <a:graphic xmlns:a="http://schemas.openxmlformats.org/drawingml/2006/main">
+              <a:graphicData uri="http://schemas.openxmlformats.org/drawingml/2006/picture">
+                <pic:pic xmlns:pic="http://schemas.openxmlformats.org/drawingml/2006/picture">
+                  <pic:nvPicPr>
+                    <pic:cNvPr id="2143424980" name="Picture 1" descr="A graph with a line&#10;&#10;Description automatically generated"/>
+                    <pic:cNvPicPr/>
+                  </pic:nvPicPr>
+                  <pic:blipFill>
+                    <a:blip r:embed="rId10"/>
+                    <a:stretch>
+                      <a:fillRect/>
+                    </a:stretch>
+                  </pic:blipFill>
+                  <pic:spPr>
+                    <a:xfrm>
+                      <a:off x="0" y="0"/>
+                      <a:ext cx="5943600" cy="3001645"/>
+                    </a:xfrm>
+                    <a:prstGeom prst="rect">
+                      <a:avLst/>
+                    </a:prstGeom>
+                  </pic:spPr>
+                </pic:pic>
+              </a:graphicData>
+            </a:graphic>
+          </wp:inline>
+        </w:drawing>
+      </w:r>
+    </w:p>
+    <w:p>
+      <w:r>
+        <w:drawing>
+          <wp:inline distT="0" distB="0" distL="0" distR="0" wp14:anchorId="3136D685" wp14:editId="1FD067F6">
+            <wp:extent cx="2219341" cy="1209684"/>
+            <wp:effectExtent l="0" t="0" r="0" b="9525"/>
+            <wp:docPr id="2113959047" name="Picture 1" descr="A screenshot of a computer program&#10;&#10;Description automatically generated"/>
+            <wp:cNvGraphicFramePr>
+              <a:graphicFrameLocks xmlns:a="http://schemas.openxmlformats.org/drawingml/2006/main" noChangeAspect="1"/>
+            </wp:cNvGraphicFramePr>
+            <a:graphic xmlns:a="http://schemas.openxmlformats.org/drawingml/2006/main">
+              <a:graphicData uri="http://schemas.openxmlformats.org/drawingml/2006/picture">
+                <pic:pic xmlns:pic="http://schemas.openxmlformats.org/drawingml/2006/picture">
+                  <pic:nvPicPr>
+                    <pic:cNvPr id="2113959047" name="Picture 1" descr="A screenshot of a computer program&#10;&#10;Description automatically generated"/>
+                    <pic:cNvPicPr/>
+                  </pic:nvPicPr>
+                  <pic:blipFill>
+                    <a:blip r:embed="rId11"/>
+                    <a:stretch>
+                      <a:fillRect/>
+                    </a:stretch>
+                  </pic:blipFill>
+                  <pic:spPr>
+                    <a:xfrm>
+                      <a:off x="0" y="0"/>
+                      <a:ext cx="2219341" cy="1209684"/>
+                    </a:xfrm>
+                    <a:prstGeom prst="rect">
+                      <a:avLst/>
+                    </a:prstGeom>
+                  </pic:spPr>
+                </pic:pic>
+              </a:graphicData>
+            </a:graphic>
+          </wp:inline>
+        </w:drawing>
+      </w:r>
+    </w:p>
+    <w:p>
+      <w:r>
+        <w:drawing>
+          <wp:inline distT="0" distB="0" distL="0" distR="0" wp14:anchorId="7BDFCC3C" wp14:editId="616ADD0A">
+            <wp:extent cx="5943600" cy="2922905"/>
+            <wp:effectExtent l="0" t="0" r="0" b="0"/>
+            <wp:docPr id="1313047871" name="Picture 1" descr="A graph with a line going up&#10;&#10;Description automatically generated"/>
+            <wp:cNvGraphicFramePr>
+              <a:graphicFrameLocks xmlns:a="http://schemas.openxmlformats.org/drawingml/2006/main" noChangeAspect="1"/>
+            </wp:cNvGraphicFramePr>
+            <a:graphic xmlns:a="http://schemas.openxmlformats.org/drawingml/2006/main">
+              <a:graphicData uri="http://schemas.openxmlformats.org/drawingml/2006/picture">
+                <pic:pic xmlns:pic="http://schemas.openxmlformats.org/drawingml/2006/picture">
+                  <pic:nvPicPr>
+                    <pic:cNvPr id="1313047871" name="Picture 1" descr="A graph with a line going up&#10;&#10;Description automatically generated"/>
+                    <pic:cNvPicPr/>
+                  </pic:nvPicPr>
+                  <pic:blipFill>
+                    <a:blip r:embed="rId12"/>
+                    <a:stretch>
+                      <a:fillRect/>
+                    </a:stretch>
+                  </pic:blipFill>
+                  <pic:spPr>
+                    <a:xfrm>
+                      <a:off x="0" y="0"/>
+                      <a:ext cx="5943600" cy="2922905"/>
+                    </a:xfrm>
+                    <a:prstGeom prst="rect">
+                      <a:avLst/>
+                    </a:prstGeom>
+                  </pic:spPr>
+                </pic:pic>
+              </a:graphicData>
+            </a:graphic>
+          </wp:inline>
+        </w:drawing>
+      </w:r>
+    </w:p>
+    <w:p>
+      <w:pPr>
+        <w:rPr>
+          <w:noProof/>
+        </w:rPr>
+      </w:pPr>
+      <w:r>
+        <w:rPr>
+          <w:noProof/>
+        </w:rPr>
+        <w:lastRenderedPageBreak/>
+        <w:drawing>
+          <wp:inline distT="0" distB="0" distL="0" distR="0" wp14:anchorId="7C4D4CFA" wp14:editId="3C8F1559">
+            <wp:extent cx="2152666" cy="1219209"/>
+            <wp:effectExtent l="0" t="0" r="0" b="0"/>
+            <wp:docPr id="423914936" name="Picture 1" descr="A black screen with white text&#10;&#10;Description automatically generated"/>
+            <wp:cNvGraphicFramePr>
+              <a:graphicFrameLocks xmlns:a="http://schemas.openxmlformats.org/drawingml/2006/main" noChangeAspect="1"/>
+            </wp:cNvGraphicFramePr>
+            <a:graphic xmlns:a="http://schemas.openxmlformats.org/drawingml/2006/main">
+              <a:graphicData uri="http://schemas.openxmlformats.org/drawingml/2006/picture">
+                <pic:pic xmlns:pic="http://schemas.openxmlformats.org/drawingml/2006/picture">
+                  <pic:nvPicPr>
+                    <pic:cNvPr id="423914936" name="Picture 1" descr="A black screen with white text&#10;&#10;Description automatically generated"/>
                     <pic:cNvPicPr/>
                   </pic:nvPicPr>
                   <pic:blipFill>
@@ -382,7 +390,7 @@
                   <pic:spPr>
                     <a:xfrm>
                       <a:off x="0" y="0"/>
-                      <a:ext cx="5943600" cy="2933065"/>
+                      <a:ext cx="2152666" cy="1219209"/>
                     </a:xfrm>
                     <a:prstGeom prst="rect">
                       <a:avLst/>
@@ -397,12 +405,11 @@
     </w:p>
     <w:p>
       <w:r>
-        <w:lastRenderedPageBreak/>
         <w:drawing>
-          <wp:inline distT="0" distB="0" distL="0" distR="0" wp14:anchorId="78130592" wp14:editId="0DA63AD8">
-            <wp:extent cx="5943600" cy="2958465"/>
-            <wp:effectExtent l="0" t="0" r="0" b="0"/>
-            <wp:docPr id="2041042191" name="Picture 1" descr="A screen shot of a graph&#10;&#10;Description automatically generated"/>
+          <wp:inline distT="0" distB="0" distL="0" distR="0" wp14:anchorId="57C800A5" wp14:editId="37098970">
+            <wp:extent cx="5943600" cy="2962275"/>
+            <wp:effectExtent l="0" t="0" r="0" b="9525"/>
+            <wp:docPr id="1261833142" name="Picture 1" descr="A graph with a line&#10;&#10;Description automatically generated"/>
             <wp:cNvGraphicFramePr>
               <a:graphicFrameLocks xmlns:a="http://schemas.openxmlformats.org/drawingml/2006/main" noChangeAspect="1"/>
             </wp:cNvGraphicFramePr>
@@ -410,7 +417,7 @@
               <a:graphicData uri="http://schemas.openxmlformats.org/drawingml/2006/picture">
                 <pic:pic xmlns:pic="http://schemas.openxmlformats.org/drawingml/2006/picture">
                   <pic:nvPicPr>
-                    <pic:cNvPr id="2041042191" name="Picture 1" descr="A screen shot of a graph&#10;&#10;Description automatically generated"/>
+                    <pic:cNvPr id="1261833142" name="Picture 1" descr="A graph with a line&#10;&#10;Description automatically generated"/>
                     <pic:cNvPicPr/>
                   </pic:nvPicPr>
                   <pic:blipFill>
@@ -422,7 +429,7 @@
                   <pic:spPr>
                     <a:xfrm>
                       <a:off x="0" y="0"/>
-                      <a:ext cx="5943600" cy="2958465"/>
+                      <a:ext cx="5943600" cy="2962275"/>
                     </a:xfrm>
                     <a:prstGeom prst="rect">
                       <a:avLst/>
@@ -437,6 +444,127 @@
     </w:p>
     <w:p>
       <w:r>
+        <w:drawing>
+          <wp:inline distT="0" distB="0" distL="0" distR="0" wp14:anchorId="11350347" wp14:editId="39CB850C">
+            <wp:extent cx="2181241" cy="1238259"/>
+            <wp:effectExtent l="0" t="0" r="9525" b="0"/>
+            <wp:docPr id="1711836013" name="Picture 1" descr="A screenshot of a computer program&#10;&#10;Description automatically generated"/>
+            <wp:cNvGraphicFramePr>
+              <a:graphicFrameLocks xmlns:a="http://schemas.openxmlformats.org/drawingml/2006/main" noChangeAspect="1"/>
+            </wp:cNvGraphicFramePr>
+            <a:graphic xmlns:a="http://schemas.openxmlformats.org/drawingml/2006/main">
+              <a:graphicData uri="http://schemas.openxmlformats.org/drawingml/2006/picture">
+                <pic:pic xmlns:pic="http://schemas.openxmlformats.org/drawingml/2006/picture">
+                  <pic:nvPicPr>
+                    <pic:cNvPr id="1711836013" name="Picture 1" descr="A screenshot of a computer program&#10;&#10;Description automatically generated"/>
+                    <pic:cNvPicPr/>
+                  </pic:nvPicPr>
+                  <pic:blipFill>
+                    <a:blip r:embed="rId15"/>
+                    <a:stretch>
+                      <a:fillRect/>
+                    </a:stretch>
+                  </pic:blipFill>
+                  <pic:spPr>
+                    <a:xfrm>
+                      <a:off x="0" y="0"/>
+                      <a:ext cx="2181241" cy="1238259"/>
+                    </a:xfrm>
+                    <a:prstGeom prst="rect">
+                      <a:avLst/>
+                    </a:prstGeom>
+                  </pic:spPr>
+                </pic:pic>
+              </a:graphicData>
+            </a:graphic>
+          </wp:inline>
+        </w:drawing>
+      </w:r>
+    </w:p>
+    <w:p>
+      <w:r>
+        <w:lastRenderedPageBreak/>
+        <w:drawing>
+          <wp:inline distT="0" distB="0" distL="0" distR="0" wp14:anchorId="35D383A9" wp14:editId="769B3594">
+            <wp:extent cx="5943600" cy="2965450"/>
+            <wp:effectExtent l="0" t="0" r="0" b="6350"/>
+            <wp:docPr id="310009836" name="Picture 1" descr="A graph showing a graph&#10;&#10;Description automatically generated with medium confidence"/>
+            <wp:cNvGraphicFramePr>
+              <a:graphicFrameLocks xmlns:a="http://schemas.openxmlformats.org/drawingml/2006/main" noChangeAspect="1"/>
+            </wp:cNvGraphicFramePr>
+            <a:graphic xmlns:a="http://schemas.openxmlformats.org/drawingml/2006/main">
+              <a:graphicData uri="http://schemas.openxmlformats.org/drawingml/2006/picture">
+                <pic:pic xmlns:pic="http://schemas.openxmlformats.org/drawingml/2006/picture">
+                  <pic:nvPicPr>
+                    <pic:cNvPr id="310009836" name="Picture 1" descr="A graph showing a graph&#10;&#10;Description automatically generated with medium confidence"/>
+                    <pic:cNvPicPr/>
+                  </pic:nvPicPr>
+                  <pic:blipFill>
+                    <a:blip r:embed="rId16"/>
+                    <a:stretch>
+                      <a:fillRect/>
+                    </a:stretch>
+                  </pic:blipFill>
+                  <pic:spPr>
+                    <a:xfrm>
+                      <a:off x="0" y="0"/>
+                      <a:ext cx="5943600" cy="2965450"/>
+                    </a:xfrm>
+                    <a:prstGeom prst="rect">
+                      <a:avLst/>
+                    </a:prstGeom>
+                  </pic:spPr>
+                </pic:pic>
+              </a:graphicData>
+            </a:graphic>
+          </wp:inline>
+        </w:drawing>
+      </w:r>
+    </w:p>
+    <w:p>
+      <w:r>
+        <w:drawing>
+          <wp:inline distT="0" distB="0" distL="0" distR="0" wp14:anchorId="05C296A4" wp14:editId="1519C5F5">
+            <wp:extent cx="2419368" cy="1123958"/>
+            <wp:effectExtent l="0" t="0" r="0" b="0"/>
+            <wp:docPr id="1307246473" name="Picture 1" descr="A screenshot of a computer program&#10;&#10;Description automatically generated"/>
+            <wp:cNvGraphicFramePr>
+              <a:graphicFrameLocks xmlns:a="http://schemas.openxmlformats.org/drawingml/2006/main" noChangeAspect="1"/>
+            </wp:cNvGraphicFramePr>
+            <a:graphic xmlns:a="http://schemas.openxmlformats.org/drawingml/2006/main">
+              <a:graphicData uri="http://schemas.openxmlformats.org/drawingml/2006/picture">
+                <pic:pic xmlns:pic="http://schemas.openxmlformats.org/drawingml/2006/picture">
+                  <pic:nvPicPr>
+                    <pic:cNvPr id="1307246473" name="Picture 1" descr="A screenshot of a computer program&#10;&#10;Description automatically generated"/>
+                    <pic:cNvPicPr/>
+                  </pic:nvPicPr>
+                  <pic:blipFill>
+                    <a:blip r:embed="rId17"/>
+                    <a:stretch>
+                      <a:fillRect/>
+                    </a:stretch>
+                  </pic:blipFill>
+                  <pic:spPr>
+                    <a:xfrm>
+                      <a:off x="0" y="0"/>
+                      <a:ext cx="2419368" cy="1123958"/>
+                    </a:xfrm>
+                    <a:prstGeom prst="rect">
+                      <a:avLst/>
+                    </a:prstGeom>
+                  </pic:spPr>
+                </pic:pic>
+              </a:graphicData>
+            </a:graphic>
+          </wp:inline>
+        </w:drawing>
+      </w:r>
+    </w:p>
+    <w:p>
+      <w:r>
+        <w:rPr>
+          <w:noProof/>
+        </w:rPr>
         <w:drawing>
           <wp:inline distT="0" distB="0" distL="0" distR="0" wp14:anchorId="4616A8BD" wp14:editId="683CE867">
             <wp:extent cx="5943600" cy="2913380"/>
@@ -453,7 +581,7 @@
                     <pic:cNvPicPr/>
                   </pic:nvPicPr>
                   <pic:blipFill>
-                    <a:blip r:embed="rId15"/>
+                    <a:blip r:embed="rId18"/>
                     <a:stretch>
                       <a:fillRect/>
                     </a:stretch>
@@ -478,10 +606,10 @@
       <w:r>
         <w:lastRenderedPageBreak/>
         <w:drawing>
-          <wp:inline distT="0" distB="0" distL="0" distR="0" wp14:anchorId="622AD2E3" wp14:editId="24BF463B">
-            <wp:extent cx="5943600" cy="2942590"/>
-            <wp:effectExtent l="0" t="0" r="0" b="0"/>
-            <wp:docPr id="998169634" name="Picture 1" descr="A graph showing a line&#10;&#10;Description automatically generated with medium confidence"/>
+          <wp:inline distT="0" distB="0" distL="0" distR="0" wp14:anchorId="2D5FB7C9" wp14:editId="4C1A554A">
+            <wp:extent cx="2419368" cy="1114433"/>
+            <wp:effectExtent l="0" t="0" r="0" b="9525"/>
+            <wp:docPr id="258610279" name="Picture 1" descr="A screenshot of a computer program&#10;&#10;Description automatically generated"/>
             <wp:cNvGraphicFramePr>
               <a:graphicFrameLocks xmlns:a="http://schemas.openxmlformats.org/drawingml/2006/main" noChangeAspect="1"/>
             </wp:cNvGraphicFramePr>
@@ -489,11 +617,11 @@
               <a:graphicData uri="http://schemas.openxmlformats.org/drawingml/2006/picture">
                 <pic:pic xmlns:pic="http://schemas.openxmlformats.org/drawingml/2006/picture">
                   <pic:nvPicPr>
-                    <pic:cNvPr id="998169634" name="Picture 1" descr="A graph showing a line&#10;&#10;Description automatically generated with medium confidence"/>
+                    <pic:cNvPr id="258610279" name="Picture 1" descr="A screenshot of a computer program&#10;&#10;Description automatically generated"/>
                     <pic:cNvPicPr/>
                   </pic:nvPicPr>
                   <pic:blipFill>
-                    <a:blip r:embed="rId16"/>
+                    <a:blip r:embed="rId19"/>
                     <a:stretch>
                       <a:fillRect/>
                     </a:stretch>
@@ -501,7 +629,7 @@
                   <pic:spPr>
                     <a:xfrm>
                       <a:off x="0" y="0"/>
-                      <a:ext cx="5943600" cy="2942590"/>
+                      <a:ext cx="2419368" cy="1114433"/>
                     </a:xfrm>
                     <a:prstGeom prst="rect">
                       <a:avLst/>
@@ -517,10 +645,10 @@
     <w:p>
       <w:r>
         <w:drawing>
-          <wp:inline distT="0" distB="0" distL="0" distR="0" wp14:anchorId="67B9CB58" wp14:editId="1BB74AB5">
+          <wp:inline distT="0" distB="0" distL="0" distR="0" wp14:anchorId="378601F8" wp14:editId="1223065F">
             <wp:extent cx="5943600" cy="2919730"/>
             <wp:effectExtent l="0" t="0" r="0" b="0"/>
-            <wp:docPr id="202140088" name="Picture 1" descr="A blue line on a white background&#10;&#10;Description automatically generated"/>
+            <wp:docPr id="1973077194" name="Picture 1" descr="A graph with a line going up&#10;&#10;Description automatically generated"/>
             <wp:cNvGraphicFramePr>
               <a:graphicFrameLocks xmlns:a="http://schemas.openxmlformats.org/drawingml/2006/main" noChangeAspect="1"/>
             </wp:cNvGraphicFramePr>
@@ -528,11 +656,11 @@
               <a:graphicData uri="http://schemas.openxmlformats.org/drawingml/2006/picture">
                 <pic:pic xmlns:pic="http://schemas.openxmlformats.org/drawingml/2006/picture">
                   <pic:nvPicPr>
-                    <pic:cNvPr id="202140088" name="Picture 1" descr="A blue line on a white background&#10;&#10;Description automatically generated"/>
+                    <pic:cNvPr id="1973077194" name="Picture 1" descr="A graph with a line going up&#10;&#10;Description automatically generated"/>
                     <pic:cNvPicPr/>
                   </pic:nvPicPr>
                   <pic:blipFill>
-                    <a:blip r:embed="rId17"/>
+                    <a:blip r:embed="rId20"/>
                     <a:stretch>
                       <a:fillRect/>
                     </a:stretch>
@@ -555,8 +683,131 @@
     </w:p>
     <w:p>
       <w:r>
-        <w:t>Apple is more conservative at the beginning</w:t>
-      </w:r>
+        <w:drawing>
+          <wp:inline distT="0" distB="0" distL="0" distR="0" wp14:anchorId="0A5BAA2A" wp14:editId="799BB45E">
+            <wp:extent cx="2143141" cy="1095383"/>
+            <wp:effectExtent l="0" t="0" r="9525" b="9525"/>
+            <wp:docPr id="1392572543" name="Picture 1" descr="A screenshot of a computer screen&#10;&#10;Description automatically generated"/>
+            <wp:cNvGraphicFramePr>
+              <a:graphicFrameLocks xmlns:a="http://schemas.openxmlformats.org/drawingml/2006/main" noChangeAspect="1"/>
+            </wp:cNvGraphicFramePr>
+            <a:graphic xmlns:a="http://schemas.openxmlformats.org/drawingml/2006/main">
+              <a:graphicData uri="http://schemas.openxmlformats.org/drawingml/2006/picture">
+                <pic:pic xmlns:pic="http://schemas.openxmlformats.org/drawingml/2006/picture">
+                  <pic:nvPicPr>
+                    <pic:cNvPr id="1392572543" name="Picture 1" descr="A screenshot of a computer screen&#10;&#10;Description automatically generated"/>
+                    <pic:cNvPicPr/>
+                  </pic:nvPicPr>
+                  <pic:blipFill>
+                    <a:blip r:embed="rId21"/>
+                    <a:stretch>
+                      <a:fillRect/>
+                    </a:stretch>
+                  </pic:blipFill>
+                  <pic:spPr>
+                    <a:xfrm>
+                      <a:off x="0" y="0"/>
+                      <a:ext cx="2143141" cy="1095383"/>
+                    </a:xfrm>
+                    <a:prstGeom prst="rect">
+                      <a:avLst/>
+                    </a:prstGeom>
+                  </pic:spPr>
+                </pic:pic>
+              </a:graphicData>
+            </a:graphic>
+          </wp:inline>
+        </w:drawing>
+      </w:r>
+    </w:p>
+    <w:p>
+      <w:r>
+        <w:lastRenderedPageBreak/>
+        <w:drawing>
+          <wp:inline distT="0" distB="0" distL="0" distR="0" wp14:anchorId="296D3DFF" wp14:editId="29037714">
+            <wp:extent cx="5943600" cy="2926080"/>
+            <wp:effectExtent l="0" t="0" r="0" b="7620"/>
+            <wp:docPr id="1314858652" name="Picture 1" descr="A graph showing a line&#10;&#10;Description automatically generated"/>
+            <wp:cNvGraphicFramePr>
+              <a:graphicFrameLocks xmlns:a="http://schemas.openxmlformats.org/drawingml/2006/main" noChangeAspect="1"/>
+            </wp:cNvGraphicFramePr>
+            <a:graphic xmlns:a="http://schemas.openxmlformats.org/drawingml/2006/main">
+              <a:graphicData uri="http://schemas.openxmlformats.org/drawingml/2006/picture">
+                <pic:pic xmlns:pic="http://schemas.openxmlformats.org/drawingml/2006/picture">
+                  <pic:nvPicPr>
+                    <pic:cNvPr id="1314858652" name="Picture 1" descr="A graph showing a line&#10;&#10;Description automatically generated"/>
+                    <pic:cNvPicPr/>
+                  </pic:nvPicPr>
+                  <pic:blipFill>
+                    <a:blip r:embed="rId22"/>
+                    <a:stretch>
+                      <a:fillRect/>
+                    </a:stretch>
+                  </pic:blipFill>
+                  <pic:spPr>
+                    <a:xfrm>
+                      <a:off x="0" y="0"/>
+                      <a:ext cx="5943600" cy="2926080"/>
+                    </a:xfrm>
+                    <a:prstGeom prst="rect">
+                      <a:avLst/>
+                    </a:prstGeom>
+                  </pic:spPr>
+                </pic:pic>
+              </a:graphicData>
+            </a:graphic>
+          </wp:inline>
+        </w:drawing>
+      </w:r>
+    </w:p>
+    <w:p>
+      <w:r>
+        <w:drawing>
+          <wp:inline distT="0" distB="0" distL="0" distR="0" wp14:anchorId="23D375D5" wp14:editId="025C2122">
+            <wp:extent cx="2105040" cy="1104908"/>
+            <wp:effectExtent l="0" t="0" r="9525" b="0"/>
+            <wp:docPr id="1181797282" name="Picture 1" descr="A screen shot of a computer&#10;&#10;Description automatically generated"/>
+            <wp:cNvGraphicFramePr>
+              <a:graphicFrameLocks xmlns:a="http://schemas.openxmlformats.org/drawingml/2006/main" noChangeAspect="1"/>
+            </wp:cNvGraphicFramePr>
+            <a:graphic xmlns:a="http://schemas.openxmlformats.org/drawingml/2006/main">
+              <a:graphicData uri="http://schemas.openxmlformats.org/drawingml/2006/picture">
+                <pic:pic xmlns:pic="http://schemas.openxmlformats.org/drawingml/2006/picture">
+                  <pic:nvPicPr>
+                    <pic:cNvPr id="1181797282" name="Picture 1" descr="A screen shot of a computer&#10;&#10;Description automatically generated"/>
+                    <pic:cNvPicPr/>
+                  </pic:nvPicPr>
+                  <pic:blipFill>
+                    <a:blip r:embed="rId23"/>
+                    <a:stretch>
+                      <a:fillRect/>
+                    </a:stretch>
+                  </pic:blipFill>
+                  <pic:spPr>
+                    <a:xfrm>
+                      <a:off x="0" y="0"/>
+                      <a:ext cx="2105040" cy="1104908"/>
+                    </a:xfrm>
+                    <a:prstGeom prst="rect">
+                      <a:avLst/>
+                    </a:prstGeom>
+                  </pic:spPr>
+                </pic:pic>
+              </a:graphicData>
+            </a:graphic>
+          </wp:inline>
+        </w:drawing>
+      </w:r>
+    </w:p>
+    <w:p>
+      <w:r>
+        <w:t xml:space="preserve">Apple is more conservative at the </w:t>
+      </w:r>
+      <w:proofErr w:type="gramStart"/>
+      <w:r>
+        <w:t>beginning</w:t>
+      </w:r>
+      <w:proofErr w:type="gramEnd"/>
     </w:p>
     <w:p>
       <w:pPr>
@@ -585,11 +836,15 @@
     </w:p>
     <w:p>
       <w:r>
-        <w:t xml:space="preserve">Leveraged companies are considered riskier since businesses are contractually obliged to pay interests on debts regardless of their operating results. Even if a business incurs operating losses, </w:t>
-      </w:r>
-      <w:r>
-        <w:lastRenderedPageBreak/>
-        <w:t>it still is required to meet fixed interest obligations. In contrast, the payment of dividends to equity holders is not mandatory; it is made only upon the decision of the company’s board. Hence, leveraged companies are more risky.</w:t>
+        <w:t xml:space="preserve">Leveraged companies are considered riskier since businesses are contractually obliged to pay interests on debts regardless of their operating results. Even if a business incurs operating losses, it still is required to meet fixed interest obligations. In contrast, the payment of dividends to equity holders is not mandatory; it is made only upon the decision of the company’s board. Hence, leveraged companies are </w:t>
+      </w:r>
+      <w:proofErr w:type="gramStart"/>
+      <w:r>
+        <w:t>more risky</w:t>
+      </w:r>
+      <w:proofErr w:type="gramEnd"/>
+      <w:r>
+        <w:t>.</w:t>
       </w:r>
     </w:p>
     <w:p/>
@@ -1204,6 +1459,7 @@
   <w:style w:type="character" w:default="1" w:styleId="DefaultParagraphFont">
     <w:name w:val="Default Paragraph Font"/>
     <w:uiPriority w:val="1"/>
+    <w:semiHidden/>
     <w:unhideWhenUsed/>
   </w:style>
   <w:style w:type="table" w:default="1" w:styleId="TableNormal">

</xml_diff>